<commit_message>
Business analysis of Nettavisen
</commit_message>
<xml_diff>
--- a/Business Analysis of Nettavisen.docx
+++ b/Business Analysis of Nettavisen.docx
@@ -1077,20 +1077,11 @@
     </w:sdt>
     <w:p>
       <w:pPr>
-        <w:pStyle w:val="Heading2"/>
+        <w:pStyle w:val="Heading1"/>
         <w:jc w:val="center"/>
       </w:pPr>
       <w:r>
         <w:lastRenderedPageBreak/>
-        <w:t>TASK 1</w:t>
-      </w:r>
-    </w:p>
-    <w:p>
-      <w:pPr>
-        <w:pStyle w:val="Heading3"/>
-        <w:jc w:val="center"/>
-      </w:pPr>
-      <w:r>
         <w:t>Competitive advantage of Nettavisen</w:t>
       </w:r>
     </w:p>
@@ -1139,17 +1130,8 @@
       <w:r>
         <w:t>(</w:t>
       </w:r>
-      <w:proofErr w:type="spellStart"/>
-      <w:r>
-        <w:t>Zaki</w:t>
-      </w:r>
-      <w:proofErr w:type="spellEnd"/>
-      <w:r>
-        <w:t xml:space="preserve">, </w:t>
-      </w:r>
-      <w:proofErr w:type="spellStart"/>
-      <w:r>
-        <w:t>Boe-</w:t>
+      <w:r>
+        <w:t>Zaki, Boe-</w:t>
       </w:r>
       <w:r>
         <w:t>L</w:t>
@@ -1158,11 +1140,7 @@
         <w:t>illegr</w:t>
       </w:r>
       <w:r>
-        <w:t>aven</w:t>
-      </w:r>
-      <w:proofErr w:type="spellEnd"/>
-      <w:r>
-        <w:t xml:space="preserve"> &amp; Neely, 2016</w:t>
+        <w:t>aven &amp; Neely, 2016</w:t>
       </w:r>
       <w:r>
         <w:t>)</w:t>
@@ -1221,7 +1199,6 @@
           <w:numId w:val="1"/>
         </w:numPr>
       </w:pPr>
-      <w:proofErr w:type="spellStart"/>
       <w:r>
         <w:t>Nettavise</w:t>
       </w:r>
@@ -1229,11 +1206,7 @@
         <w:t>n</w:t>
       </w:r>
       <w:r>
-        <w:t>’s</w:t>
-      </w:r>
-      <w:proofErr w:type="spellEnd"/>
-      <w:r>
-        <w:t xml:space="preserve"> strategic intent was very </w:t>
+        <w:t xml:space="preserve">’s strategic intent was very </w:t>
       </w:r>
       <w:r>
         <w:t xml:space="preserve">clear as its desired competitive advantage. Nettavisen focused only on </w:t>
@@ -1271,21 +1244,8 @@
       <w:r>
         <w:t>(</w:t>
       </w:r>
-      <w:proofErr w:type="spellStart"/>
-      <w:r>
-        <w:t>Zaki</w:t>
-      </w:r>
-      <w:proofErr w:type="spellEnd"/>
-      <w:r>
-        <w:t xml:space="preserve">, </w:t>
-      </w:r>
-      <w:proofErr w:type="spellStart"/>
-      <w:r>
-        <w:t>Boe-Lillegraven</w:t>
-      </w:r>
-      <w:proofErr w:type="spellEnd"/>
-      <w:r>
-        <w:t xml:space="preserve"> &amp; Neely 2016, p.</w:t>
+      <w:r>
+        <w:t>Zaki, Boe-Lillegraven &amp; Neely 2016, p.</w:t>
       </w:r>
       <w:r>
         <w:t xml:space="preserve"> </w:t>
@@ -1366,18 +1326,10 @@
         <w:t>.</w:t>
       </w:r>
       <w:r>
-        <w:t xml:space="preserve"> </w:t>
-      </w:r>
-      <w:proofErr w:type="spellStart"/>
-      <w:r>
-        <w:t>Nettavisen</w:t>
-      </w:r>
-      <w:r>
-        <w:t>’s</w:t>
-      </w:r>
-      <w:proofErr w:type="spellEnd"/>
-      <w:r>
-        <w:t xml:space="preserve"> management</w:t>
+        <w:t xml:space="preserve"> Nettavisen</w:t>
+      </w:r>
+      <w:r>
+        <w:t>’s management</w:t>
       </w:r>
       <w:r>
         <w:t xml:space="preserve"> is quite </w:t>
@@ -1620,15 +1572,7 @@
         <w:t xml:space="preserve">to do online experimentation more </w:t>
       </w:r>
       <w:r>
-        <w:t xml:space="preserve">aggressively. </w:t>
-      </w:r>
-      <w:proofErr w:type="spellStart"/>
-      <w:r>
-        <w:t>Nettavisen’s</w:t>
-      </w:r>
-      <w:proofErr w:type="spellEnd"/>
-      <w:r>
-        <w:t xml:space="preserve"> current approach to move towards data driven business model</w:t>
+        <w:t>aggressively. Nettavisen’s current approach to move towards data driven business model</w:t>
       </w:r>
       <w:r>
         <w:t xml:space="preserve"> that can </w:t>
@@ -1691,7 +1635,7 @@
       </w:pPr>
       <w:r>
         <w:lastRenderedPageBreak/>
-        <w:t>TASK 2</w:t>
+        <w:t>RBV and IT Portfolio</w:t>
       </w:r>
     </w:p>
     <w:p>
@@ -1783,23 +1727,7 @@
         <w:t>printed media</w:t>
       </w:r>
       <w:r>
-        <w:t xml:space="preserve"> (</w:t>
-      </w:r>
-      <w:proofErr w:type="spellStart"/>
-      <w:r>
-        <w:t>Zaki</w:t>
-      </w:r>
-      <w:proofErr w:type="spellEnd"/>
-      <w:r>
-        <w:t xml:space="preserve">, </w:t>
-      </w:r>
-      <w:proofErr w:type="spellStart"/>
-      <w:r>
-        <w:t>Boe-Lillegraven</w:t>
-      </w:r>
-      <w:proofErr w:type="spellEnd"/>
-      <w:r>
-        <w:t xml:space="preserve"> &amp; Neely 2016, </w:t>
+        <w:t xml:space="preserve"> (Zaki, Boe-Lillegraven &amp; Neely 2016, </w:t>
       </w:r>
       <w:r>
         <w:t xml:space="preserve">p. </w:t>
@@ -2205,23 +2133,7 @@
         <w:t>importance of user buying patterns</w:t>
       </w:r>
       <w:r>
-        <w:t xml:space="preserve"> (</w:t>
-      </w:r>
-      <w:proofErr w:type="spellStart"/>
-      <w:r>
-        <w:t>Zaki</w:t>
-      </w:r>
-      <w:proofErr w:type="spellEnd"/>
-      <w:r>
-        <w:t xml:space="preserve">, </w:t>
-      </w:r>
-      <w:proofErr w:type="spellStart"/>
-      <w:r>
-        <w:t>Boe-Lillegraven</w:t>
-      </w:r>
-      <w:proofErr w:type="spellEnd"/>
-      <w:r>
-        <w:t xml:space="preserve"> &amp; Neely 2016, p. 6)</w:t>
+        <w:t xml:space="preserve"> (Zaki, Boe-Lillegraven &amp; Neely 2016, p. 6)</w:t>
       </w:r>
       <w:r>
         <w:t>.</w:t>
@@ -2275,15 +2187,7 @@
         </w:numPr>
       </w:pPr>
       <w:r>
-        <w:t xml:space="preserve">Big data analytical approach will be used to help </w:t>
-      </w:r>
-      <w:proofErr w:type="spellStart"/>
-      <w:r>
-        <w:t>Nettavisen’s</w:t>
-      </w:r>
-      <w:proofErr w:type="spellEnd"/>
-      <w:r>
-        <w:t xml:space="preserve"> </w:t>
+        <w:t xml:space="preserve">Big data analytical approach will be used to help Nettavisen’s </w:t>
       </w:r>
       <w:r>
         <w:t>editors for making decision</w:t>
@@ -2442,15 +2346,7 @@
         <w:t>brought a challenge to collaborate between the firm and the bloggers as bloggers have their own agendas,</w:t>
       </w:r>
       <w:r>
-        <w:t xml:space="preserve"> it is challenging to integrate them into the </w:t>
-      </w:r>
-      <w:proofErr w:type="spellStart"/>
-      <w:r>
-        <w:t>Nettavisen’s</w:t>
-      </w:r>
-      <w:proofErr w:type="spellEnd"/>
-      <w:r>
-        <w:t xml:space="preserve"> procedures and beliefs. </w:t>
+        <w:t xml:space="preserve"> it is challenging to integrate them into the Nettavisen’s procedures and beliefs. </w:t>
       </w:r>
     </w:p>
     <w:p>
@@ -2519,23 +2415,7 @@
         <w:t>link audience preferences to real time advertising through current analytics tools</w:t>
       </w:r>
       <w:r>
-        <w:t xml:space="preserve"> (</w:t>
-      </w:r>
-      <w:proofErr w:type="spellStart"/>
-      <w:r>
-        <w:t>Zaki</w:t>
-      </w:r>
-      <w:proofErr w:type="spellEnd"/>
-      <w:r>
-        <w:t xml:space="preserve">, </w:t>
-      </w:r>
-      <w:proofErr w:type="spellStart"/>
-      <w:r>
-        <w:t>Boe-Lillegraven</w:t>
-      </w:r>
-      <w:proofErr w:type="spellEnd"/>
-      <w:r>
-        <w:t xml:space="preserve"> &amp; Neely 2016, </w:t>
+        <w:t xml:space="preserve"> (Zaki, Boe-Lillegraven &amp; Neely 2016, </w:t>
       </w:r>
       <w:r>
         <w:t>p. 10</w:t>
@@ -2771,23 +2651,7 @@
         </w:rPr>
       </w:pPr>
       <w:r>
-        <w:t>(</w:t>
-      </w:r>
-      <w:proofErr w:type="spellStart"/>
-      <w:r>
-        <w:t>Zaki</w:t>
-      </w:r>
-      <w:proofErr w:type="spellEnd"/>
-      <w:r>
-        <w:t xml:space="preserve">, </w:t>
-      </w:r>
-      <w:proofErr w:type="spellStart"/>
-      <w:r>
-        <w:t>Boe-Lillegraven</w:t>
-      </w:r>
-      <w:proofErr w:type="spellEnd"/>
-      <w:r>
-        <w:t xml:space="preserve"> &amp; Neely 2016, p. 11).</w:t>
+        <w:t>(Zaki, Boe-Lillegraven &amp; Neely 2016, p. 11).</w:t>
       </w:r>
     </w:p>
     <w:p>
@@ -2840,19 +2704,11 @@
       <w:r>
         <w:t>who can decide what content they want to view (</w:t>
       </w:r>
-      <w:proofErr w:type="spellStart"/>
-      <w:r>
-        <w:t>Colombani</w:t>
-      </w:r>
-      <w:proofErr w:type="spellEnd"/>
-      <w:r>
-        <w:t>, 2013)</w:t>
-      </w:r>
-      <w:r>
-        <w:t>.</w:t>
-      </w:r>
-      <w:r>
-        <w:t xml:space="preserve"> Nettavisen</w:t>
+      <w:r>
+        <w:t>Colombani, 2013)</w:t>
+      </w:r>
+      <w:r>
+        <w:t>. Nettavisen</w:t>
       </w:r>
       <w:r>
         <w:t xml:space="preserve"> had </w:t>
@@ -2870,15 +2726,7 @@
         <w:t xml:space="preserve"> </w:t>
       </w:r>
       <w:r>
-        <w:t>(</w:t>
-      </w:r>
-      <w:proofErr w:type="spellStart"/>
-      <w:r>
-        <w:t>Maeland</w:t>
-      </w:r>
-      <w:proofErr w:type="spellEnd"/>
-      <w:r>
-        <w:t>, 2014)</w:t>
+        <w:t>(Maeland, 2014)</w:t>
       </w:r>
       <w:r>
         <w:t>.</w:t>
@@ -3025,23 +2873,7 @@
         <w:t>Since separation from TV2 in 2008, Nettavisen seen revenue loss until 2011, when they first became profitable after 15 years of its establishment, reason was increase in sales revenue, growing traffic and control on costs. They have minimised boundaries between editorial and commercial content which helped user experience</w:t>
       </w:r>
       <w:r>
-        <w:t xml:space="preserve"> (</w:t>
-      </w:r>
-      <w:proofErr w:type="spellStart"/>
-      <w:r>
-        <w:t>Zaki</w:t>
-      </w:r>
-      <w:proofErr w:type="spellEnd"/>
-      <w:r>
-        <w:t xml:space="preserve">, </w:t>
-      </w:r>
-      <w:proofErr w:type="spellStart"/>
-      <w:r>
-        <w:t>Boe-Lillegraven</w:t>
-      </w:r>
-      <w:proofErr w:type="spellEnd"/>
-      <w:r>
-        <w:t xml:space="preserve"> &amp; Neely 2016, p. </w:t>
+        <w:t xml:space="preserve"> (Zaki, Boe-Lillegraven &amp; Neely 2016, p. </w:t>
       </w:r>
       <w:r>
         <w:t>9)</w:t>
@@ -3100,33 +2932,12 @@
       <w:r>
         <w:t>Informational assets for achieving it.</w:t>
       </w:r>
+      <w:bookmarkStart w:id="0" w:name="_GoBack"/>
+      <w:bookmarkEnd w:id="0"/>
     </w:p>
     <w:p>
       <w:pPr>
         <w:pStyle w:val="Heading1"/>
-      </w:pPr>
-    </w:p>
-    <w:p>
-      <w:pPr>
-        <w:pStyle w:val="Heading1"/>
-      </w:pPr>
-    </w:p>
-    <w:p>
-      <w:pPr>
-        <w:pStyle w:val="Heading1"/>
-      </w:pPr>
-    </w:p>
-    <w:p>
-      <w:pPr>
-        <w:rPr>
-          <w:rFonts w:cstheme="minorHAnsi"/>
-          <w:color w:val="000000"/>
-        </w:rPr>
-      </w:pPr>
-    </w:p>
-    <w:p>
-      <w:pPr>
-        <w:pStyle w:val="Heading1"/>
         <w:rPr>
           <w:shd w:val="clear" w:color="auto" w:fill="FFFFFF"/>
         </w:rPr>
@@ -3135,7 +2946,6 @@
         <w:rPr>
           <w:shd w:val="clear" w:color="auto" w:fill="FFFFFF"/>
         </w:rPr>
-        <w:lastRenderedPageBreak/>
         <w:t xml:space="preserve">References: </w:t>
       </w:r>
     </w:p>
@@ -3147,41 +2957,13 @@
           <w:szCs w:val="21"/>
         </w:rPr>
       </w:pPr>
-      <w:proofErr w:type="spellStart"/>
       <w:r>
         <w:rPr>
           <w:rFonts w:cstheme="minorHAnsi"/>
           <w:color w:val="000000"/>
           <w:shd w:val="clear" w:color="auto" w:fill="FFFFFF"/>
         </w:rPr>
-        <w:t>Zaki</w:t>
-      </w:r>
-      <w:proofErr w:type="spellEnd"/>
-      <w:r>
-        <w:rPr>
-          <w:rFonts w:cstheme="minorHAnsi"/>
-          <w:color w:val="000000"/>
-          <w:shd w:val="clear" w:color="auto" w:fill="FFFFFF"/>
-        </w:rPr>
-        <w:t xml:space="preserve">, M, </w:t>
-      </w:r>
-      <w:proofErr w:type="spellStart"/>
-      <w:r>
-        <w:rPr>
-          <w:rFonts w:cstheme="minorHAnsi"/>
-          <w:color w:val="000000"/>
-          <w:shd w:val="clear" w:color="auto" w:fill="FFFFFF"/>
-        </w:rPr>
-        <w:t>Bøe-Lillegraven</w:t>
-      </w:r>
-      <w:proofErr w:type="spellEnd"/>
-      <w:r>
-        <w:rPr>
-          <w:rFonts w:cstheme="minorHAnsi"/>
-          <w:color w:val="000000"/>
-          <w:shd w:val="clear" w:color="auto" w:fill="FFFFFF"/>
-        </w:rPr>
-        <w:t>, T and Neely, A 2016</w:t>
+        <w:t>Zaki, M, Bøe-Lillegraven, T and Neely, A 2016</w:t>
       </w:r>
       <w:r>
         <w:rPr>
@@ -3215,25 +2997,7 @@
           <w:color w:val="000000"/>
           <w:shd w:val="clear" w:color="auto" w:fill="FFFFFF"/>
         </w:rPr>
-        <w:t xml:space="preserve">, </w:t>
-      </w:r>
-      <w:proofErr w:type="spellStart"/>
-      <w:r>
-        <w:rPr>
-          <w:rFonts w:cstheme="minorHAnsi"/>
-          <w:color w:val="000000"/>
-          <w:shd w:val="clear" w:color="auto" w:fill="FFFFFF"/>
-        </w:rPr>
-        <w:t>doi</w:t>
-      </w:r>
-      <w:proofErr w:type="spellEnd"/>
-      <w:r>
-        <w:rPr>
-          <w:rFonts w:cstheme="minorHAnsi"/>
-          <w:color w:val="000000"/>
-          <w:shd w:val="clear" w:color="auto" w:fill="FFFFFF"/>
-        </w:rPr>
-        <w:t xml:space="preserve">: </w:t>
+        <w:t xml:space="preserve">, doi: </w:t>
       </w:r>
       <w:hyperlink r:id="rId8" w:history="1">
         <w:r>
@@ -3258,6 +3022,7 @@
           <w:rFonts w:cstheme="minorHAnsi"/>
           <w:color w:val="000000"/>
         </w:rPr>
+        <w:lastRenderedPageBreak/>
         <w:t>Weill,</w:t>
       </w:r>
       <w:r>
@@ -3459,47 +3224,7 @@
           <w:color w:val="000000"/>
           <w:shd w:val="clear" w:color="auto" w:fill="FFFFFF"/>
         </w:rPr>
-        <w:t xml:space="preserve">Brownlow, J, </w:t>
-      </w:r>
-      <w:proofErr w:type="spellStart"/>
-      <w:r>
-        <w:rPr>
-          <w:rStyle w:val="selectable"/>
-          <w:rFonts w:cstheme="minorHAnsi"/>
-          <w:color w:val="000000"/>
-          <w:shd w:val="clear" w:color="auto" w:fill="FFFFFF"/>
-        </w:rPr>
-        <w:t>Zaki</w:t>
-      </w:r>
-      <w:proofErr w:type="spellEnd"/>
-      <w:r>
-        <w:rPr>
-          <w:rStyle w:val="selectable"/>
-          <w:rFonts w:cstheme="minorHAnsi"/>
-          <w:color w:val="000000"/>
-          <w:shd w:val="clear" w:color="auto" w:fill="FFFFFF"/>
-        </w:rPr>
-        <w:t xml:space="preserve">, M, Neely, A and </w:t>
-      </w:r>
-      <w:proofErr w:type="spellStart"/>
-      <w:r>
-        <w:rPr>
-          <w:rStyle w:val="selectable"/>
-          <w:rFonts w:cstheme="minorHAnsi"/>
-          <w:color w:val="000000"/>
-          <w:shd w:val="clear" w:color="auto" w:fill="FFFFFF"/>
-        </w:rPr>
-        <w:t>Urmetzer</w:t>
-      </w:r>
-      <w:proofErr w:type="spellEnd"/>
-      <w:r>
-        <w:rPr>
-          <w:rStyle w:val="selectable"/>
-          <w:rFonts w:cstheme="minorHAnsi"/>
-          <w:color w:val="000000"/>
-          <w:shd w:val="clear" w:color="auto" w:fill="FFFFFF"/>
-        </w:rPr>
-        <w:t>, F 2015</w:t>
+        <w:t>Brownlow, J, Zaki, M, Neely, A and Urmetzer, F 2015</w:t>
       </w:r>
       <w:r>
         <w:rPr>
@@ -3574,23 +3299,13 @@
           <w:shd w:val="clear" w:color="auto" w:fill="FFFFFF"/>
         </w:rPr>
       </w:pPr>
-      <w:proofErr w:type="spellStart"/>
       <w:r>
         <w:rPr>
           <w:rFonts w:cstheme="minorHAnsi"/>
           <w:color w:val="000000"/>
           <w:shd w:val="clear" w:color="auto" w:fill="FFFFFF"/>
         </w:rPr>
-        <w:t>Colombani</w:t>
-      </w:r>
-      <w:proofErr w:type="spellEnd"/>
-      <w:r>
-        <w:rPr>
-          <w:rFonts w:cstheme="minorHAnsi"/>
-          <w:color w:val="000000"/>
-          <w:shd w:val="clear" w:color="auto" w:fill="FFFFFF"/>
-        </w:rPr>
-        <w:t>, L 2013</w:t>
+        <w:t>Colombani, L 2013</w:t>
       </w:r>
       <w:r>
         <w:rPr>
@@ -3699,23 +3414,21 @@
           <w:shd w:val="clear" w:color="auto" w:fill="FFFFFF"/>
         </w:rPr>
       </w:pPr>
-      <w:proofErr w:type="spellStart"/>
       <w:r>
         <w:rPr>
           <w:rFonts w:cstheme="minorHAnsi"/>
           <w:color w:val="000000"/>
           <w:shd w:val="clear" w:color="auto" w:fill="FFFFFF"/>
         </w:rPr>
-        <w:t>Mæland</w:t>
-      </w:r>
-      <w:proofErr w:type="spellEnd"/>
+        <w:t>Mæland, K 2014</w:t>
+      </w:r>
       <w:r>
         <w:rPr>
           <w:rFonts w:cstheme="minorHAnsi"/>
           <w:color w:val="000000"/>
           <w:shd w:val="clear" w:color="auto" w:fill="FFFFFF"/>
         </w:rPr>
-        <w:t>, K 2014</w:t>
+        <w:t>,</w:t>
       </w:r>
       <w:r>
         <w:rPr>
@@ -3723,17 +3436,8 @@
           <w:color w:val="000000"/>
           <w:shd w:val="clear" w:color="auto" w:fill="FFFFFF"/>
         </w:rPr>
-        <w:t>,</w:t>
-      </w:r>
-      <w:r>
-        <w:rPr>
-          <w:rFonts w:cstheme="minorHAnsi"/>
-          <w:color w:val="000000"/>
-          <w:shd w:val="clear" w:color="auto" w:fill="FFFFFF"/>
-        </w:rPr>
         <w:t> </w:t>
       </w:r>
-      <w:proofErr w:type="spellStart"/>
       <w:r>
         <w:rPr>
           <w:rFonts w:cstheme="minorHAnsi"/>
@@ -3742,9 +3446,96 @@
           <w:color w:val="000000"/>
           <w:shd w:val="clear" w:color="auto" w:fill="FFFFFF"/>
         </w:rPr>
-        <w:t>Milepæl</w:t>
-      </w:r>
-      <w:proofErr w:type="spellEnd"/>
+        <w:t>Milepæl for Nettavisen</w:t>
+      </w:r>
+      <w:r>
+        <w:rPr>
+          <w:rFonts w:cstheme="minorHAnsi"/>
+          <w:color w:val="000000"/>
+          <w:shd w:val="clear" w:color="auto" w:fill="FFFFFF"/>
+        </w:rPr>
+        <w:t>,</w:t>
+      </w:r>
+      <w:r>
+        <w:rPr>
+          <w:rFonts w:cstheme="minorHAnsi"/>
+          <w:color w:val="000000"/>
+          <w:shd w:val="clear" w:color="auto" w:fill="FFFFFF"/>
+        </w:rPr>
+        <w:t xml:space="preserve"> Nettavisen</w:t>
+      </w:r>
+      <w:r>
+        <w:rPr>
+          <w:rFonts w:cstheme="minorHAnsi"/>
+          <w:color w:val="000000"/>
+          <w:shd w:val="clear" w:color="auto" w:fill="FFFFFF"/>
+        </w:rPr>
+        <w:t>, retrieved 1 April 2019,</w:t>
+      </w:r>
+      <w:r>
+        <w:rPr>
+          <w:rFonts w:cstheme="minorHAnsi"/>
+          <w:color w:val="000000"/>
+          <w:shd w:val="clear" w:color="auto" w:fill="FFFFFF"/>
+        </w:rPr>
+        <w:t xml:space="preserve"> </w:t>
+      </w:r>
+      <w:r>
+        <w:rPr>
+          <w:rFonts w:cstheme="minorHAnsi"/>
+          <w:color w:val="000000"/>
+          <w:shd w:val="clear" w:color="auto" w:fill="FFFFFF"/>
+        </w:rPr>
+        <w:t>&lt;</w:t>
+      </w:r>
+      <w:r>
+        <w:rPr>
+          <w:rFonts w:cstheme="minorHAnsi"/>
+          <w:color w:val="000000"/>
+          <w:shd w:val="clear" w:color="auto" w:fill="FFFFFF"/>
+        </w:rPr>
+        <w:t>https://www.nettavisen.no/nyheter/milepael-for-nettavisen/8496900.html</w:t>
+      </w:r>
+      <w:r>
+        <w:rPr>
+          <w:rFonts w:cstheme="minorHAnsi"/>
+          <w:color w:val="000000"/>
+          <w:shd w:val="clear" w:color="auto" w:fill="FFFFFF"/>
+        </w:rPr>
+        <w:t>&gt;</w:t>
+      </w:r>
+    </w:p>
+    <w:p>
+      <w:pPr>
+        <w:rPr>
+          <w:rFonts w:cstheme="minorHAnsi"/>
+          <w:color w:val="000000"/>
+        </w:rPr>
+      </w:pPr>
+      <w:r>
+        <w:rPr>
+          <w:rFonts w:cstheme="minorHAnsi"/>
+          <w:color w:val="000000"/>
+          <w:shd w:val="clear" w:color="auto" w:fill="FFFFFF"/>
+        </w:rPr>
+        <w:t>Stone, M 2014</w:t>
+      </w:r>
+      <w:r>
+        <w:rPr>
+          <w:rFonts w:cstheme="minorHAnsi"/>
+          <w:color w:val="000000"/>
+          <w:shd w:val="clear" w:color="auto" w:fill="FFFFFF"/>
+        </w:rPr>
+        <w:t>,</w:t>
+      </w:r>
+      <w:r>
+        <w:rPr>
+          <w:rFonts w:cstheme="minorHAnsi"/>
+          <w:color w:val="000000"/>
+          <w:shd w:val="clear" w:color="auto" w:fill="FFFFFF"/>
+        </w:rPr>
+        <w:t> </w:t>
+      </w:r>
       <w:r>
         <w:rPr>
           <w:rFonts w:cstheme="minorHAnsi"/>
@@ -3753,7 +3544,7 @@
           <w:color w:val="000000"/>
           <w:shd w:val="clear" w:color="auto" w:fill="FFFFFF"/>
         </w:rPr>
-        <w:t xml:space="preserve"> for Nettavisen</w:t>
+        <w:t>Big data for media</w:t>
       </w:r>
       <w:r>
         <w:rPr>
@@ -3769,7 +3560,7 @@
           <w:color w:val="000000"/>
           <w:shd w:val="clear" w:color="auto" w:fill="FFFFFF"/>
         </w:rPr>
-        <w:t xml:space="preserve"> Nettavisen</w:t>
+        <w:t xml:space="preserve"> Reuters Institute for the Study of Journalism</w:t>
       </w:r>
       <w:r>
         <w:rPr>
@@ -3777,7 +3568,7 @@
           <w:color w:val="000000"/>
           <w:shd w:val="clear" w:color="auto" w:fill="FFFFFF"/>
         </w:rPr>
-        <w:t xml:space="preserve">, </w:t>
+        <w:t>,</w:t>
       </w:r>
       <w:r>
         <w:rPr>
@@ -3785,7 +3576,7 @@
           <w:color w:val="000000"/>
           <w:shd w:val="clear" w:color="auto" w:fill="FFFFFF"/>
         </w:rPr>
-        <w:t>retrieved 1 April 2019</w:t>
+        <w:t xml:space="preserve"> </w:t>
       </w:r>
       <w:r>
         <w:rPr>
@@ -3793,131 +3584,7 @@
           <w:color w:val="000000"/>
           <w:shd w:val="clear" w:color="auto" w:fill="FFFFFF"/>
         </w:rPr>
-        <w:t>,</w:t>
-      </w:r>
-      <w:bookmarkStart w:id="0" w:name="_GoBack"/>
-      <w:bookmarkEnd w:id="0"/>
-      <w:r>
-        <w:rPr>
-          <w:rFonts w:cstheme="minorHAnsi"/>
-          <w:color w:val="000000"/>
-          <w:shd w:val="clear" w:color="auto" w:fill="FFFFFF"/>
-        </w:rPr>
-        <w:t xml:space="preserve"> </w:t>
-      </w:r>
-      <w:r>
-        <w:rPr>
-          <w:rFonts w:cstheme="minorHAnsi"/>
-          <w:color w:val="000000"/>
-          <w:shd w:val="clear" w:color="auto" w:fill="FFFFFF"/>
-        </w:rPr>
-        <w:t>&lt;</w:t>
-      </w:r>
-      <w:r>
-        <w:rPr>
-          <w:rFonts w:cstheme="minorHAnsi"/>
-          <w:color w:val="000000"/>
-          <w:shd w:val="clear" w:color="auto" w:fill="FFFFFF"/>
-        </w:rPr>
-        <w:t>https://www.nettavisen.no/nyheter/milepael-for-nettavisen/8496900.html</w:t>
-      </w:r>
-      <w:r>
-        <w:rPr>
-          <w:rFonts w:cstheme="minorHAnsi"/>
-          <w:color w:val="000000"/>
-          <w:shd w:val="clear" w:color="auto" w:fill="FFFFFF"/>
-        </w:rPr>
-        <w:t>&gt;</w:t>
-      </w:r>
-    </w:p>
-    <w:p>
-      <w:pPr>
-        <w:rPr>
-          <w:rFonts w:cstheme="minorHAnsi"/>
-          <w:color w:val="000000"/>
-        </w:rPr>
-      </w:pPr>
-      <w:r>
-        <w:rPr>
-          <w:rFonts w:cstheme="minorHAnsi"/>
-          <w:color w:val="000000"/>
-          <w:shd w:val="clear" w:color="auto" w:fill="FFFFFF"/>
-        </w:rPr>
-        <w:t>Stone, M 2014</w:t>
-      </w:r>
-      <w:r>
-        <w:rPr>
-          <w:rFonts w:cstheme="minorHAnsi"/>
-          <w:color w:val="000000"/>
-          <w:shd w:val="clear" w:color="auto" w:fill="FFFFFF"/>
-        </w:rPr>
-        <w:t>,</w:t>
-      </w:r>
-      <w:r>
-        <w:rPr>
-          <w:rFonts w:cstheme="minorHAnsi"/>
-          <w:color w:val="000000"/>
-          <w:shd w:val="clear" w:color="auto" w:fill="FFFFFF"/>
-        </w:rPr>
-        <w:t> </w:t>
-      </w:r>
-      <w:r>
-        <w:rPr>
-          <w:rFonts w:cstheme="minorHAnsi"/>
-          <w:i/>
-          <w:iCs/>
-          <w:color w:val="000000"/>
-          <w:shd w:val="clear" w:color="auto" w:fill="FFFFFF"/>
-        </w:rPr>
-        <w:t>Big data for media</w:t>
-      </w:r>
-      <w:r>
-        <w:rPr>
-          <w:rFonts w:cstheme="minorHAnsi"/>
-          <w:color w:val="000000"/>
-          <w:shd w:val="clear" w:color="auto" w:fill="FFFFFF"/>
-        </w:rPr>
-        <w:t>,</w:t>
-      </w:r>
-      <w:r>
-        <w:rPr>
-          <w:rFonts w:cstheme="minorHAnsi"/>
-          <w:color w:val="000000"/>
-          <w:shd w:val="clear" w:color="auto" w:fill="FFFFFF"/>
-        </w:rPr>
-        <w:t xml:space="preserve"> Reuters Institute for the Study of Journalism</w:t>
-      </w:r>
-      <w:r>
-        <w:rPr>
-          <w:rFonts w:cstheme="minorHAnsi"/>
-          <w:color w:val="000000"/>
-          <w:shd w:val="clear" w:color="auto" w:fill="FFFFFF"/>
-        </w:rPr>
-        <w:t>,</w:t>
-      </w:r>
-      <w:r>
-        <w:rPr>
-          <w:rFonts w:cstheme="minorHAnsi"/>
-          <w:color w:val="000000"/>
-          <w:shd w:val="clear" w:color="auto" w:fill="FFFFFF"/>
-        </w:rPr>
-        <w:t xml:space="preserve"> </w:t>
-      </w:r>
-      <w:r>
-        <w:rPr>
-          <w:rFonts w:cstheme="minorHAnsi"/>
-          <w:color w:val="000000"/>
-          <w:shd w:val="clear" w:color="auto" w:fill="FFFFFF"/>
-        </w:rPr>
-        <w:t>retrieved 1 April 2019</w:t>
-      </w:r>
-      <w:r>
-        <w:rPr>
-          <w:rFonts w:cstheme="minorHAnsi"/>
-          <w:color w:val="000000"/>
-          <w:shd w:val="clear" w:color="auto" w:fill="FFFFFF"/>
-        </w:rPr>
-        <w:t>, &lt;</w:t>
+        <w:t>retrieved 1 April 2019, &lt;</w:t>
       </w:r>
       <w:r>
         <w:rPr>
@@ -4550,7 +4217,7 @@
       </w:pPr>
     </w:pPrDefault>
   </w:docDefaults>
-  <w:latentStyles w:defLockedState="0" w:defUIPriority="99" w:defSemiHidden="0" w:defUnhideWhenUsed="0" w:defQFormat="0" w:count="375">
+  <w:latentStyles w:defLockedState="0" w:defUIPriority="99" w:defSemiHidden="0" w:defUnhideWhenUsed="0" w:defQFormat="0" w:count="376">
     <w:lsdException w:name="Normal" w:uiPriority="0" w:qFormat="1"/>
     <w:lsdException w:name="heading 1" w:uiPriority="9" w:qFormat="1"/>
     <w:lsdException w:name="heading 2" w:semiHidden="1" w:uiPriority="9" w:unhideWhenUsed="1" w:qFormat="1"/>
@@ -4656,7 +4323,6 @@
     <w:lsdException w:name="HTML Sample" w:semiHidden="1" w:unhideWhenUsed="1"/>
     <w:lsdException w:name="HTML Typewriter" w:semiHidden="1" w:unhideWhenUsed="1"/>
     <w:lsdException w:name="HTML Variable" w:semiHidden="1" w:unhideWhenUsed="1"/>
-    <w:lsdException w:name="Normal Table" w:semiHidden="1" w:unhideWhenUsed="1"/>
     <w:lsdException w:name="annotation subject" w:semiHidden="1" w:unhideWhenUsed="1"/>
     <w:lsdException w:name="No List" w:semiHidden="1" w:unhideWhenUsed="1"/>
     <w:lsdException w:name="Outline List 1" w:semiHidden="1" w:unhideWhenUsed="1"/>
@@ -4703,10 +4369,8 @@
     <w:lsdException w:name="Table Subtle 2" w:semiHidden="1" w:unhideWhenUsed="1"/>
     <w:lsdException w:name="Table Web 1" w:semiHidden="1" w:unhideWhenUsed="1"/>
     <w:lsdException w:name="Table Web 2" w:semiHidden="1" w:unhideWhenUsed="1"/>
-    <w:lsdException w:name="Table Web 3" w:semiHidden="1" w:unhideWhenUsed="1"/>
     <w:lsdException w:name="Balloon Text" w:semiHidden="1" w:unhideWhenUsed="1"/>
     <w:lsdException w:name="Table Grid" w:uiPriority="39"/>
-    <w:lsdException w:name="Table Theme" w:semiHidden="1" w:unhideWhenUsed="1"/>
     <w:lsdException w:name="Placeholder Text" w:semiHidden="1"/>
     <w:lsdException w:name="No Spacing" w:uiPriority="1" w:qFormat="1"/>
     <w:lsdException w:name="Light Shading" w:uiPriority="60"/>
@@ -4926,6 +4590,7 @@
     <w:lsdException w:name="Smart Hyperlink" w:semiHidden="1" w:unhideWhenUsed="1"/>
     <w:lsdException w:name="Hashtag" w:semiHidden="1" w:unhideWhenUsed="1"/>
     <w:lsdException w:name="Unresolved Mention" w:semiHidden="1" w:unhideWhenUsed="1"/>
+    <w:lsdException w:name="Smart Link" w:semiHidden="1" w:unhideWhenUsed="1"/>
   </w:latentStyles>
   <w:style w:type="paragraph" w:default="1" w:styleId="Normal">
     <w:name w:val="Normal"/>
@@ -4999,6 +4664,7 @@
   <w:style w:type="character" w:default="1" w:styleId="DefaultParagraphFont">
     <w:name w:val="Default Paragraph Font"/>
     <w:uiPriority w:val="1"/>
+    <w:semiHidden/>
     <w:unhideWhenUsed/>
   </w:style>
   <w:style w:type="table" w:default="1" w:styleId="TableNormal">

</xml_diff>